<commit_message>
Creación de carta del coordinador
</commit_message>
<xml_diff>
--- a/backend/src/templates/plantillaCartaCoordinador.docx
+++ b/backend/src/templates/plantillaCartaCoordinador.docx
@@ -864,27 +864,43 @@
           <w:szCs w:val="30"/>
           <w:shd w:val="clear" w:color="auto" w:fill="FFFFFF"/>
         </w:rPr>
-        <w:t>convenio Sena con el {</w:t>
-      </w:r>
-      <w:proofErr w:type="spellStart"/>
-      <w:r>
-        <w:rPr>
-          <w:rFonts w:ascii="Arial" w:hAnsi="Arial" w:cs="Arial"/>
-          <w:sz w:val="30"/>
-          <w:szCs w:val="30"/>
-          <w:shd w:val="clear" w:color="auto" w:fill="FFFFFF"/>
-        </w:rPr>
-        <w:t>covenio</w:t>
-      </w:r>
-      <w:proofErr w:type="spellEnd"/>
-      <w:r>
-        <w:rPr>
-          <w:rFonts w:ascii="Arial" w:hAnsi="Arial" w:cs="Arial"/>
-          <w:sz w:val="30"/>
-          <w:szCs w:val="30"/>
-          <w:shd w:val="clear" w:color="auto" w:fill="FFFFFF"/>
-        </w:rPr>
-        <w:t xml:space="preserve">}. </w:t>
+        <w:t>convenio Sena con el {co</w:t>
+      </w:r>
+      <w:r>
+        <w:rPr>
+          <w:rFonts w:ascii="Arial" w:hAnsi="Arial" w:cs="Arial"/>
+          <w:sz w:val="30"/>
+          <w:szCs w:val="30"/>
+          <w:shd w:val="clear" w:color="auto" w:fill="FFFFFF"/>
+        </w:rPr>
+        <w:t>n</w:t>
+      </w:r>
+      <w:r>
+        <w:rPr>
+          <w:rFonts w:ascii="Arial" w:hAnsi="Arial" w:cs="Arial"/>
+          <w:sz w:val="30"/>
+          <w:szCs w:val="30"/>
+          <w:shd w:val="clear" w:color="auto" w:fill="FFFFFF"/>
+        </w:rPr>
+        <w:t>ve</w:t>
+      </w:r>
+      <w:r>
+        <w:rPr>
+          <w:rFonts w:ascii="Arial" w:hAnsi="Arial" w:cs="Arial"/>
+          <w:sz w:val="30"/>
+          <w:szCs w:val="30"/>
+          <w:shd w:val="clear" w:color="auto" w:fill="FFFFFF"/>
+        </w:rPr>
+        <w:t>n</w:t>
+      </w:r>
+      <w:r>
+        <w:rPr>
+          <w:rFonts w:ascii="Arial" w:hAnsi="Arial" w:cs="Arial"/>
+          <w:sz w:val="30"/>
+          <w:szCs w:val="30"/>
+          <w:shd w:val="clear" w:color="auto" w:fill="FFFFFF"/>
+        </w:rPr>
+        <w:t xml:space="preserve">io}. </w:t>
       </w:r>
       <w:r>
         <w:rPr>
@@ -959,27 +975,43 @@
           <w:szCs w:val="30"/>
           <w:shd w:val="clear" w:color="auto" w:fill="FFFFFF"/>
         </w:rPr>
-        <w:t>estipulado en el convenio {</w:t>
-      </w:r>
-      <w:proofErr w:type="spellStart"/>
-      <w:r>
-        <w:rPr>
-          <w:rFonts w:ascii="Arial" w:hAnsi="Arial" w:cs="Arial"/>
-          <w:sz w:val="30"/>
-          <w:szCs w:val="30"/>
-          <w:shd w:val="clear" w:color="auto" w:fill="FFFFFF"/>
-        </w:rPr>
-        <w:t>conveno</w:t>
-      </w:r>
-      <w:proofErr w:type="spellEnd"/>
-      <w:r>
-        <w:rPr>
-          <w:rFonts w:ascii="Arial" w:hAnsi="Arial" w:cs="Arial"/>
-          <w:sz w:val="30"/>
-          <w:szCs w:val="30"/>
-          <w:shd w:val="clear" w:color="auto" w:fill="FFFFFF"/>
-        </w:rPr>
-        <w:t>}.</w:t>
+        <w:t xml:space="preserve">estipulado en el convenio </w:t>
+      </w:r>
+      <w:r>
+        <w:rPr>
+          <w:rFonts w:ascii="Arial" w:hAnsi="Arial" w:cs="Arial"/>
+          <w:sz w:val="30"/>
+          <w:szCs w:val="30"/>
+          <w:shd w:val="clear" w:color="auto" w:fill="FFFFFF"/>
+        </w:rPr>
+        <w:t>{</w:t>
+      </w:r>
+      <w:r>
+        <w:rPr>
+          <w:rFonts w:ascii="Arial" w:hAnsi="Arial" w:cs="Arial"/>
+          <w:sz w:val="30"/>
+          <w:szCs w:val="30"/>
+          <w:shd w:val="clear" w:color="auto" w:fill="FFFFFF"/>
+        </w:rPr>
+        <w:t>convenio</w:t>
+      </w:r>
+      <w:r>
+        <w:rPr>
+          <w:rFonts w:ascii="Arial" w:hAnsi="Arial" w:cs="Arial"/>
+          <w:sz w:val="30"/>
+          <w:szCs w:val="30"/>
+          <w:shd w:val="clear" w:color="auto" w:fill="FFFFFF"/>
+        </w:rPr>
+        <w:t>}</w:t>
+      </w:r>
+      <w:r>
+        <w:rPr>
+          <w:rFonts w:ascii="Arial" w:hAnsi="Arial" w:cs="Arial"/>
+          <w:sz w:val="30"/>
+          <w:szCs w:val="30"/>
+          <w:shd w:val="clear" w:color="auto" w:fill="FFFFFF"/>
+        </w:rPr>
+        <w:t>.</w:t>
       </w:r>
     </w:p>
     <w:p>
@@ -1026,7 +1058,25 @@
           <w:szCs w:val="40"/>
           <w:shd w:val="clear" w:color="auto" w:fill="FFFFFF"/>
         </w:rPr>
-        <w:t xml:space="preserve">     </w:t>
+        <w:t xml:space="preserve">    </w:t>
+      </w:r>
+      <w:r>
+        <w:rPr>
+          <w:rFonts w:ascii="Arial" w:hAnsi="Arial" w:cs="Arial"/>
+          <w:sz w:val="40"/>
+          <w:szCs w:val="40"/>
+          <w:shd w:val="clear" w:color="auto" w:fill="FFFFFF"/>
+        </w:rPr>
+        <w:tab/>
+      </w:r>
+      <w:r>
+        <w:rPr>
+          <w:rFonts w:ascii="Arial" w:hAnsi="Arial" w:cs="Arial"/>
+          <w:sz w:val="40"/>
+          <w:szCs w:val="40"/>
+          <w:shd w:val="clear" w:color="auto" w:fill="FFFFFF"/>
+        </w:rPr>
+        <w:t xml:space="preserve"> </w:t>
       </w:r>
       <w:r>
         <w:rPr>
@@ -2220,19 +2270,6 @@
 </file>
 
 <file path=customXml/item1.xml><?xml version="1.0" encoding="utf-8"?>
-<b:Sources xmlns:b="http://schemas.openxmlformats.org/officeDocument/2006/bibliography" xmlns="http://schemas.openxmlformats.org/officeDocument/2006/bibliography" SelectedStyle="\APASixthEditionOfficeOnline.xsl" StyleName="APA" Version="6"/>
-</file>
-
-<file path=customXml/item2.xml><?xml version="1.0" encoding="utf-8"?>
-<?mso-contentType ?>
-<FormTemplates xmlns="http://schemas.microsoft.com/sharepoint/v3/contenttype/forms">
-  <Display>DocumentLibraryForm</Display>
-  <Edit>DocumentLibraryForm</Edit>
-  <New>DocumentLibraryForm</New>
-</FormTemplates>
-</file>
-
-<file path=customXml/item3.xml><?xml version="1.0" encoding="utf-8"?>
 <ct:contentTypeSchema xmlns:ct="http://schemas.microsoft.com/office/2006/metadata/contentType" xmlns:ma="http://schemas.microsoft.com/office/2006/metadata/properties/metaAttributes" ct:_="" ma:_="" ma:contentTypeName="Document" ma:contentTypeID="0x01010079F111ED35F8CC479449609E8A0923A6" ma:contentTypeVersion="12" ma:contentTypeDescription="Create a new document." ma:contentTypeScope="" ma:versionID="e2fe73d34af300204b2c04d95f547fc8">
   <xsd:schema xmlns:xsd="http://www.w3.org/2001/XMLSchema" xmlns:xs="http://www.w3.org/2001/XMLSchema" xmlns:p="http://schemas.microsoft.com/office/2006/metadata/properties" xmlns:ns2="71af3243-3dd4-4a8d-8c0d-dd76da1f02a5" xmlns:ns3="16c05727-aa75-4e4a-9b5f-8a80a1165891" targetNamespace="http://schemas.microsoft.com/office/2006/metadata/properties" ma:root="true" ma:fieldsID="cb4f6533a2a85f2c78aa0456c298b376" ns2:_="" ns3:_="">
     <xsd:import namespace="71af3243-3dd4-4a8d-8c0d-dd76da1f02a5"/>
@@ -2453,6 +2490,19 @@
 </ct:contentTypeSchema>
 </file>
 
+<file path=customXml/item2.xml><?xml version="1.0" encoding="utf-8"?>
+<?mso-contentType ?>
+<FormTemplates xmlns="http://schemas.microsoft.com/sharepoint/v3/contenttype/forms">
+  <Display>DocumentLibraryForm</Display>
+  <Edit>DocumentLibraryForm</Edit>
+  <New>DocumentLibraryForm</New>
+</FormTemplates>
+</file>
+
+<file path=customXml/item3.xml><?xml version="1.0" encoding="utf-8"?>
+<b:Sources xmlns:b="http://schemas.openxmlformats.org/officeDocument/2006/bibliography" xmlns="http://schemas.openxmlformats.org/officeDocument/2006/bibliography" SelectedStyle="\APASixthEditionOfficeOnline.xsl" StyleName="APA" Version="6"/>
+</file>
+
 <file path=customXml/item4.xml><?xml version="1.0" encoding="utf-8"?>
 <p:properties xmlns:p="http://schemas.microsoft.com/office/2006/metadata/properties" xmlns:xsi="http://www.w3.org/2001/XMLSchema-instance" xmlns:pc="http://schemas.microsoft.com/office/infopath/2007/PartnerControls">
   <documentManagement>
@@ -2463,22 +2513,6 @@
 </file>
 
 <file path=customXml/itemProps1.xml><?xml version="1.0" encoding="utf-8"?>
-<ds:datastoreItem xmlns:ds="http://schemas.openxmlformats.org/officeDocument/2006/customXml" ds:itemID="{91278C31-B8E6-4945-832B-927BBF1D04E5}">
-  <ds:schemaRefs>
-    <ds:schemaRef ds:uri="http://schemas.openxmlformats.org/officeDocument/2006/bibliography"/>
-  </ds:schemaRefs>
-</ds:datastoreItem>
-</file>
-
-<file path=customXml/itemProps2.xml><?xml version="1.0" encoding="utf-8"?>
-<ds:datastoreItem xmlns:ds="http://schemas.openxmlformats.org/officeDocument/2006/customXml" ds:itemID="{097703F0-6B80-41D9-9EBD-BB14C376EB96}">
-  <ds:schemaRefs>
-    <ds:schemaRef ds:uri="http://schemas.microsoft.com/sharepoint/v3/contenttype/forms"/>
-  </ds:schemaRefs>
-</ds:datastoreItem>
-</file>
-
-<file path=customXml/itemProps3.xml><?xml version="1.0" encoding="utf-8"?>
 <ds:datastoreItem xmlns:ds="http://schemas.openxmlformats.org/officeDocument/2006/customXml" ds:itemID="{7BBFA5E6-534B-47A9-9AA8-095E95F0BC6C}">
   <ds:schemaRefs>
     <ds:schemaRef ds:uri="http://schemas.microsoft.com/office/2006/metadata/contentType"/>
@@ -2497,6 +2531,22 @@
 </ds:datastoreItem>
 </file>
 
+<file path=customXml/itemProps2.xml><?xml version="1.0" encoding="utf-8"?>
+<ds:datastoreItem xmlns:ds="http://schemas.openxmlformats.org/officeDocument/2006/customXml" ds:itemID="{097703F0-6B80-41D9-9EBD-BB14C376EB96}">
+  <ds:schemaRefs>
+    <ds:schemaRef ds:uri="http://schemas.microsoft.com/sharepoint/v3/contenttype/forms"/>
+  </ds:schemaRefs>
+</ds:datastoreItem>
+</file>
+
+<file path=customXml/itemProps3.xml><?xml version="1.0" encoding="utf-8"?>
+<ds:datastoreItem xmlns:ds="http://schemas.openxmlformats.org/officeDocument/2006/customXml" ds:itemID="{91278C31-B8E6-4945-832B-927BBF1D04E5}">
+  <ds:schemaRefs>
+    <ds:schemaRef ds:uri="http://schemas.openxmlformats.org/officeDocument/2006/bibliography"/>
+  </ds:schemaRefs>
+</ds:datastoreItem>
+</file>
+
 <file path=customXml/itemProps4.xml><?xml version="1.0" encoding="utf-8"?>
 <ds:datastoreItem xmlns:ds="http://schemas.openxmlformats.org/officeDocument/2006/customXml" ds:itemID="{6B4A89C3-C39C-4C0F-8373-8B719EEDB66D}">
   <ds:schemaRefs>

</xml_diff>